<commit_message>
push pre-09/17 class review
</commit_message>
<xml_diff>
--- a/README.md.docx
+++ b/README.md.docx
@@ -161,8 +161,17 @@
           <w:rFonts w:ascii="Courier New" w:hAnsi="Courier New" w:cs="Courier New"/>
           <w:highlight w:val="yellow"/>
         </w:rPr>
-        <w:t>HH:MM:SS</w:t>
-      </w:r>
+        <w:t>HH:</w:t>
+      </w:r>
+      <w:proofErr w:type="gramStart"/>
+      <w:r>
+        <w:rPr>
+          <w:rFonts w:ascii="Courier New" w:hAnsi="Courier New" w:cs="Courier New"/>
+          <w:highlight w:val="yellow"/>
+        </w:rPr>
+        <w:t>MM:SS</w:t>
+      </w:r>
+      <w:proofErr w:type="gramEnd"/>
       <w:r>
         <w:rPr>
           <w:rFonts w:ascii="Courier New" w:hAnsi="Courier New" w:cs="Courier New"/>
@@ -502,7 +511,14 @@
         <w:rPr>
           <w:rFonts w:ascii="Courier New" w:hAnsi="Courier New" w:cs="Courier New"/>
         </w:rPr>
-        <w:t>time,</w:t>
+        <w:t>time</w:t>
+      </w:r>
+      <w:proofErr w:type="gramStart"/>
+      <w:r>
+        <w:rPr>
+          <w:rFonts w:ascii="Courier New" w:hAnsi="Courier New" w:cs="Courier New"/>
+        </w:rPr>
+        <w:t>,</w:t>
       </w:r>
       <w:r>
         <w:rPr>
@@ -517,6 +533,7 @@
         <w:t>Oprah</w:t>
       </w:r>
       <w:proofErr w:type="spellEnd"/>
+      <w:proofErr w:type="gramEnd"/>
       <w:r>
         <w:rPr>
           <w:rFonts w:ascii="Courier New" w:hAnsi="Courier New" w:cs="Courier New"/>
@@ -612,7 +629,23 @@
           <w:rFonts w:ascii="Courier New" w:hAnsi="Courier New" w:cs="Courier New"/>
           <w:color w:val="FF0000"/>
         </w:rPr>
-        <w:t>How to use a cell reference containing Oprah’s time within =COUNTIF()</w:t>
+        <w:t>How to use a cell reference containing Oprah’s time within =</w:t>
+      </w:r>
+      <w:proofErr w:type="gramStart"/>
+      <w:r>
+        <w:rPr>
+          <w:rFonts w:ascii="Courier New" w:hAnsi="Courier New" w:cs="Courier New"/>
+          <w:color w:val="FF0000"/>
+        </w:rPr>
+        <w:t>COUNTIF(</w:t>
+      </w:r>
+      <w:proofErr w:type="gramEnd"/>
+      <w:r>
+        <w:rPr>
+          <w:rFonts w:ascii="Courier New" w:hAnsi="Courier New" w:cs="Courier New"/>
+          <w:color w:val="FF0000"/>
+        </w:rPr>
+        <w:t>)</w:t>
       </w:r>
       <w:commentRangeEnd w:id="4"/>
       <w:r>
@@ -871,19 +904,47 @@
           <w:tab w:val="num" w:pos="1080"/>
         </w:tabs>
         <w:ind w:left="1080"/>
-      </w:pPr>
-      <w:r>
-        <w:t>ANS: 2017 half and full marathons had the slowest times</w:t>
-      </w:r>
-      <w:r>
+        <w:rPr>
+          <w:color w:val="FF0000"/>
+        </w:rPr>
+      </w:pPr>
+      <w:r>
+        <w:rPr>
+          <w:color w:val="FF0000"/>
+        </w:rPr>
+        <w:t xml:space="preserve">ANS: </w:t>
+      </w:r>
+      <w:r>
+        <w:rPr>
+          <w:color w:val="FF0000"/>
+          <w:highlight w:val="yellow"/>
+        </w:rPr>
+        <w:t>2017 half and full marathons</w:t>
+      </w:r>
+      <w:r>
+        <w:rPr>
+          <w:color w:val="FF0000"/>
+        </w:rPr>
+        <w:t xml:space="preserve"> had the slowest times</w:t>
+      </w:r>
+      <w:r>
+        <w:rPr>
+          <w:color w:val="FF0000"/>
+        </w:rPr>
         <w:t xml:space="preserve">, maybe </w:t>
       </w:r>
       <w:proofErr w:type="spellStart"/>
       <w:r>
+        <w:rPr>
+          <w:color w:val="FF0000"/>
+        </w:rPr>
         <w:t>bc</w:t>
       </w:r>
       <w:proofErr w:type="spellEnd"/>
       <w:r>
+        <w:rPr>
+          <w:color w:val="FF0000"/>
+        </w:rPr>
         <w:t xml:space="preserve"> of weather conditions?</w:t>
       </w:r>
     </w:p>
@@ -895,42 +956,150 @@
           <w:tab w:val="num" w:pos="1440"/>
         </w:tabs>
         <w:ind w:left="1440"/>
-      </w:pPr>
-      <w:hyperlink r:id="rId9" w:history="1">
-        <w:r>
-          <w:rPr>
-            <w:rStyle w:val="Hyperlink"/>
-          </w:rPr>
-          <w:t>https://racecast.io/race/rock-n-roll-nashville-marathon</w:t>
-        </w:r>
-      </w:hyperlink>
-    </w:p>
-    <w:p>
-      <w:pPr>
-        <w:pStyle w:val="PlainText"/>
-        <w:rPr>
-          <w:rFonts w:ascii="Courier New" w:hAnsi="Courier New" w:cs="Courier New"/>
-        </w:rPr>
-      </w:pPr>
-    </w:p>
-    <w:p>
-      <w:pPr>
-        <w:pStyle w:val="PlainText"/>
-        <w:rPr>
-          <w:rFonts w:ascii="Courier New" w:hAnsi="Courier New" w:cs="Courier New"/>
-        </w:rPr>
-      </w:pPr>
-      <w:r>
-        <w:rPr>
-          <w:rFonts w:ascii="Courier New" w:hAnsi="Courier New" w:cs="Courier New"/>
-        </w:rPr>
-        <w:t xml:space="preserve">6. Scott Wietecha has won the Rock and Roll Marathon for 7 years in a row. Compute and display </w:t>
-      </w:r>
+        <w:rPr>
+          <w:rStyle w:val="Hyperlink"/>
+          <w:color w:val="auto"/>
+          <w:u w:val="none"/>
+        </w:rPr>
+      </w:pPr>
+      <w:r>
+        <w:fldChar w:fldCharType="begin"/>
+      </w:r>
+      <w:r>
+        <w:instrText>HYPERLINK "https://racecast.io/race/rock-n-roll-nashville-marathon"</w:instrText>
+      </w:r>
+      <w:r>
+        <w:fldChar w:fldCharType="separate"/>
+      </w:r>
+      <w:r>
+        <w:rPr>
+          <w:rStyle w:val="Hyperlink"/>
+        </w:rPr>
+        <w:t>https://racecast.io/race/rock-n-roll-nashville-marathon</w:t>
+      </w:r>
+      <w:r>
+        <w:rPr>
+          <w:rStyle w:val="Hyperlink"/>
+        </w:rPr>
+        <w:fldChar w:fldCharType="end"/>
+      </w:r>
+    </w:p>
+    <w:p>
+      <w:pPr>
+        <w:pStyle w:val="ListBullet"/>
+        <w:tabs>
+          <w:tab w:val="clear" w:pos="360"/>
+          <w:tab w:val="num" w:pos="1440"/>
+        </w:tabs>
+        <w:ind w:left="1440"/>
+        <w:jc w:val="both"/>
+        <w:rPr>
+          <w:color w:val="FF0000"/>
+        </w:rPr>
+      </w:pPr>
+      <w:r>
+        <w:rPr>
+          <w:color w:val="FF0000"/>
+        </w:rPr>
+        <w:t>Combo of temp, dew, &amp; wind made conditions less desirable for runners</w:t>
+      </w:r>
+    </w:p>
+    <w:p>
+      <w:pPr>
+        <w:pStyle w:val="ListBullet"/>
+        <w:tabs>
+          <w:tab w:val="clear" w:pos="360"/>
+          <w:tab w:val="num" w:pos="1800"/>
+        </w:tabs>
+        <w:ind w:left="1800"/>
+        <w:jc w:val="both"/>
+        <w:rPr>
+          <w:color w:val="FF0000"/>
+        </w:rPr>
+      </w:pPr>
+      <w:proofErr w:type="gramStart"/>
+      <w:r>
+        <w:rPr>
+          <w:color w:val="FF0000"/>
+        </w:rPr>
+        <w:t>Impacts</w:t>
+      </w:r>
+      <w:proofErr w:type="gramEnd"/>
+      <w:r>
+        <w:rPr>
+          <w:color w:val="FF0000"/>
+        </w:rPr>
+        <w:t xml:space="preserve"> ability for body to self-regulate when sweating</w:t>
+      </w:r>
+    </w:p>
+    <w:p>
+      <w:pPr>
+        <w:pStyle w:val="ListBullet"/>
+        <w:tabs>
+          <w:tab w:val="clear" w:pos="360"/>
+          <w:tab w:val="num" w:pos="1800"/>
+        </w:tabs>
+        <w:ind w:left="1800"/>
+        <w:jc w:val="both"/>
+        <w:rPr>
+          <w:color w:val="FF0000"/>
+        </w:rPr>
+      </w:pPr>
+      <w:r>
+        <w:rPr>
+          <w:color w:val="FF0000"/>
+        </w:rPr>
+        <w:t>Amount of O2 in each breathe</w:t>
+      </w:r>
+    </w:p>
+    <w:p>
+      <w:pPr>
+        <w:pStyle w:val="PlainText"/>
+        <w:rPr>
+          <w:rFonts w:ascii="Courier New" w:hAnsi="Courier New" w:cs="Courier New"/>
+        </w:rPr>
+      </w:pPr>
+    </w:p>
+    <w:p>
+      <w:pPr>
+        <w:pStyle w:val="PlainText"/>
+        <w:rPr>
+          <w:rFonts w:ascii="Courier New" w:hAnsi="Courier New" w:cs="Courier New"/>
+        </w:rPr>
+      </w:pPr>
+      <w:r>
+        <w:rPr>
+          <w:rFonts w:ascii="Courier New" w:hAnsi="Courier New" w:cs="Courier New"/>
+        </w:rPr>
+        <w:t xml:space="preserve">6. Scott Wietecha has won the Rock and Roll Marathon for 7 years in a row. </w:t>
+      </w:r>
+      <w:commentRangeStart w:id="5"/>
       <w:r>
         <w:rPr>
           <w:rFonts w:ascii="Courier New" w:hAnsi="Courier New" w:cs="Courier New"/>
           <w:highlight w:val="cyan"/>
         </w:rPr>
+        <w:t>Compute and display</w:t>
+      </w:r>
+      <w:commentRangeEnd w:id="5"/>
+      <w:r>
+        <w:rPr>
+          <w:rStyle w:val="CommentReference"/>
+          <w:rFonts w:asciiTheme="minorHAnsi" w:hAnsiTheme="minorHAnsi"/>
+        </w:rPr>
+        <w:commentReference w:id="5"/>
+      </w:r>
+      <w:r>
+        <w:rPr>
+          <w:rFonts w:ascii="Courier New" w:hAnsi="Courier New" w:cs="Courier New"/>
+        </w:rPr>
+        <w:t xml:space="preserve"> </w:t>
+      </w:r>
+      <w:r>
+        <w:rPr>
+          <w:rFonts w:ascii="Courier New" w:hAnsi="Courier New" w:cs="Courier New"/>
+          <w:highlight w:val="cyan"/>
+        </w:rPr>
         <w:t xml:space="preserve">the difference between </w:t>
       </w:r>
       <w:r>
@@ -1034,8 +1203,24 @@
         <w:rPr>
           <w:rFonts w:ascii="Courier New" w:hAnsi="Courier New" w:cs="Courier New"/>
         </w:rPr>
-        <w:t xml:space="preserve"> (i.e., Scott Wietecha should only be in the list once). </w:t>
-      </w:r>
+        <w:t xml:space="preserve"> (i.e., Scott Wietecha should only be </w:t>
+      </w:r>
+      <w:proofErr w:type="gramStart"/>
+      <w:r>
+        <w:rPr>
+          <w:rFonts w:ascii="Courier New" w:hAnsi="Courier New" w:cs="Courier New"/>
+        </w:rPr>
+        <w:t>in</w:t>
+      </w:r>
+      <w:proofErr w:type="gramEnd"/>
+      <w:r>
+        <w:rPr>
+          <w:rFonts w:ascii="Courier New" w:hAnsi="Courier New" w:cs="Courier New"/>
+        </w:rPr>
+        <w:t xml:space="preserve"> the list once). </w:t>
+      </w:r>
+      <w:commentRangeStart w:id="6"/>
+      <w:commentRangeStart w:id="7"/>
       <w:r>
         <w:rPr>
           <w:rFonts w:ascii="Courier New" w:hAnsi="Courier New" w:cs="Courier New"/>
@@ -1081,6 +1266,22 @@
           <w:highlight w:val="yellow"/>
         </w:rPr>
         <w:t>past 4 races</w:t>
+      </w:r>
+      <w:commentRangeEnd w:id="6"/>
+      <w:r>
+        <w:rPr>
+          <w:rStyle w:val="CommentReference"/>
+          <w:rFonts w:asciiTheme="minorHAnsi" w:hAnsiTheme="minorHAnsi"/>
+        </w:rPr>
+        <w:commentReference w:id="6"/>
+      </w:r>
+      <w:commentRangeEnd w:id="7"/>
+      <w:r>
+        <w:rPr>
+          <w:rStyle w:val="CommentReference"/>
+          <w:rFonts w:asciiTheme="minorHAnsi" w:hAnsiTheme="minorHAnsi"/>
+        </w:rPr>
+        <w:commentReference w:id="7"/>
       </w:r>
       <w:r>
         <w:rPr>
@@ -1166,6 +1367,32 @@
       </w:pPr>
       <w:r>
         <w:t>Use fastest time from 2016-2019 marathons</w:t>
+      </w:r>
+    </w:p>
+    <w:p>
+      <w:pPr>
+        <w:pStyle w:val="ListBullet"/>
+        <w:tabs>
+          <w:tab w:val="clear" w:pos="360"/>
+          <w:tab w:val="num" w:pos="1080"/>
+        </w:tabs>
+        <w:ind w:left="1080"/>
+      </w:pPr>
+      <w:r>
+        <w:t>Top 3 finishes list</w:t>
+      </w:r>
+    </w:p>
+    <w:p>
+      <w:pPr>
+        <w:pStyle w:val="ListBullet"/>
+        <w:tabs>
+          <w:tab w:val="clear" w:pos="360"/>
+          <w:tab w:val="num" w:pos="1080"/>
+        </w:tabs>
+        <w:ind w:left="1080"/>
+      </w:pPr>
+      <w:r>
+        <w:t>Unique list (Scott is only on this list once)</w:t>
       </w:r>
     </w:p>
     <w:p>
@@ -1329,6 +1556,54 @@
       </w:r>
     </w:p>
   </w:comment>
+  <w:comment w:id="5" w:author="Sabrina To" w:date="2024-09-14T11:36:00Z" w:initials="ST">
+    <w:p>
+      <w:pPr>
+        <w:pStyle w:val="CommentText"/>
+      </w:pPr>
+      <w:r>
+        <w:rPr>
+          <w:rStyle w:val="CommentReference"/>
+        </w:rPr>
+        <w:annotationRef/>
+      </w:r>
+      <w:r>
+        <w:t>Use bar or line chart</w:t>
+      </w:r>
+    </w:p>
+  </w:comment>
+  <w:comment w:id="6" w:author="Sabrina To" w:date="2024-09-13T12:10:00Z" w:initials="ST">
+    <w:p>
+      <w:pPr>
+        <w:pStyle w:val="CommentText"/>
+      </w:pPr>
+      <w:r>
+        <w:rPr>
+          <w:rStyle w:val="CommentReference"/>
+        </w:rPr>
+        <w:annotationRef/>
+      </w:r>
+      <w:r>
+        <w:t xml:space="preserve">Use UNIQUE and IF fxns? </w:t>
+      </w:r>
+    </w:p>
+  </w:comment>
+  <w:comment w:id="7" w:author="Sabrina To" w:date="2024-09-13T12:13:00Z" w:initials="ST">
+    <w:p>
+      <w:pPr>
+        <w:pStyle w:val="CommentText"/>
+      </w:pPr>
+      <w:r>
+        <w:rPr>
+          <w:rStyle w:val="CommentReference"/>
+        </w:rPr>
+        <w:annotationRef/>
+      </w:r>
+      <w:r>
+        <w:t>Any duplicate runners (aka placing in top 3 for more than one marathon year)?</w:t>
+      </w:r>
+    </w:p>
+  </w:comment>
 </w:comments>
 </file>
 
@@ -1339,6 +1614,9 @@
   <w15:commentEx w15:paraId="2DAACC07" w15:paraIdParent="6F1AFB41" w15:done="0"/>
   <w15:commentEx w15:paraId="616E5799" w15:done="0"/>
   <w15:commentEx w15:paraId="60DA8A81" w15:done="0"/>
+  <w15:commentEx w15:paraId="6E26997B" w15:done="0"/>
+  <w15:commentEx w15:paraId="06CAFCB6" w15:done="0"/>
+  <w15:commentEx w15:paraId="49429C72" w15:paraIdParent="06CAFCB6" w15:done="0"/>
 </w15:commentsEx>
 </file>
 
@@ -1349,6 +1627,9 @@
   <w16cex:commentExtensible w16cex:durableId="103B0D07" w16cex:dateUtc="2024-09-13T00:57:00Z"/>
   <w16cex:commentExtensible w16cex:durableId="23B23191" w16cex:dateUtc="2024-09-13T01:28:00Z"/>
   <w16cex:commentExtensible w16cex:durableId="69B4CB88" w16cex:dateUtc="2024-09-13T00:56:00Z"/>
+  <w16cex:commentExtensible w16cex:durableId="089F38B5" w16cex:dateUtc="2024-09-14T16:36:00Z"/>
+  <w16cex:commentExtensible w16cex:durableId="13DF16FB" w16cex:dateUtc="2024-09-13T17:10:00Z"/>
+  <w16cex:commentExtensible w16cex:durableId="15271CD2" w16cex:dateUtc="2024-09-13T17:13:00Z"/>
 </w16cex:commentsExtensible>
 </file>
 
@@ -1359,6 +1640,9 @@
   <w16cid:commentId w16cid:paraId="2DAACC07" w16cid:durableId="103B0D07"/>
   <w16cid:commentId w16cid:paraId="616E5799" w16cid:durableId="23B23191"/>
   <w16cid:commentId w16cid:paraId="60DA8A81" w16cid:durableId="69B4CB88"/>
+  <w16cid:commentId w16cid:paraId="6E26997B" w16cid:durableId="089F38B5"/>
+  <w16cid:commentId w16cid:paraId="06CAFCB6" w16cid:durableId="13DF16FB"/>
+  <w16cid:commentId w16cid:paraId="49429C72" w16cid:durableId="15271CD2"/>
 </w16cid:commentsIds>
 </file>
 
@@ -1367,7 +1651,7 @@
   <w:abstractNum w:abstractNumId="0" w15:restartNumberingAfterBreak="0">
     <w:nsid w:val="FFFFFF89"/>
     <w:multiLevelType w:val="singleLevel"/>
-    <w:tmpl w:val="C9E4E198"/>
+    <w:tmpl w:val="1EDE7C30"/>
     <w:lvl w:ilvl="0">
       <w:start w:val="1"/>
       <w:numFmt w:val="bullet"/>
@@ -1957,6 +2241,18 @@
       <w:shd w:val="clear" w:color="auto" w:fill="E1DFDD"/>
     </w:rPr>
   </w:style>
+  <w:style w:type="character" w:styleId="FollowedHyperlink">
+    <w:name w:val="FollowedHyperlink"/>
+    <w:basedOn w:val="DefaultParagraphFont"/>
+    <w:uiPriority w:val="99"/>
+    <w:semiHidden/>
+    <w:unhideWhenUsed/>
+    <w:rsid w:val="00D5148B"/>
+    <w:rPr>
+      <w:color w:val="96607D" w:themeColor="followedHyperlink"/>
+      <w:u w:val="single"/>
+    </w:rPr>
+  </w:style>
 </w:styles>
 </file>
 

</xml_diff>